<commit_message>
Refactorings (PSR-4 autoloader, unit tests, examples)
</commit_message>
<xml_diff>
--- a/examples/data/SharePoint User Guide.docx
+++ b/examples/data/SharePoint User Guide.docx
@@ -824,20 +824,29 @@
 </file>
 
 <file path=customXml/item2.xml><?xml version="1.0" encoding="utf-8"?>
-<ct:contentTypeSchema xmlns:ct="http://schemas.microsoft.com/office/2006/metadata/contentType" xmlns:ma="http://schemas.microsoft.com/office/2006/metadata/properties/metaAttributes" ct:_="" ma:_="" ma:contentTypeName="Document" ma:contentTypeID="0x010100DD97CF2E7A6644409AB28992C0B0D9D4" ma:contentTypeVersion="3" ma:contentTypeDescription="Create a new document." ma:contentTypeScope="" ma:versionID="58480678be459888d04a97a1f9ea20ff">
-  <xsd:schema xmlns:xsd="http://www.w3.org/2001/XMLSchema" xmlns:xs="http://www.w3.org/2001/XMLSchema" xmlns:p="http://schemas.microsoft.com/office/2006/metadata/properties" xmlns:ns1="http://schemas.microsoft.com/sharepoint/v3" xmlns:ns2="20374415-dd16-4a75-b06a-87e8a026e147" targetNamespace="http://schemas.microsoft.com/office/2006/metadata/properties" ma:root="true" ma:fieldsID="ee1c5959181820e119eafc103009e7f8" ns1:_="" ns2:_="">
-    <xsd:import namespace="http://schemas.microsoft.com/sharepoint/v3"/>
-    <xsd:import namespace="20374415-dd16-4a75-b06a-87e8a026e147"/>
+<ct:contentTypeSchema xmlns:ct="http://schemas.microsoft.com/office/2006/metadata/contentType" xmlns:ma="http://schemas.microsoft.com/office/2006/metadata/properties/metaAttributes" ct:_="" ma:_="" ma:contentTypeName="Document" ma:contentTypeID="0x0101002949C9A9B8AC924D9C7B518F2E5D7C00" ma:contentTypeVersion="10" ma:contentTypeDescription="Create a new document." ma:contentTypeScope="" ma:versionID="756fd33a58eb16bc03cb7d6c4a649672">
+  <xsd:schema xmlns:xsd="http://www.w3.org/2001/XMLSchema" xmlns:xs="http://www.w3.org/2001/XMLSchema" xmlns:p="http://schemas.microsoft.com/office/2006/metadata/properties" xmlns:ns2="fd3e49b3-65f0-4093-9906-0d6bac1cc067" xmlns:ns3="d7373dff-eba1-4004-af5a-26284b2199bc" targetNamespace="http://schemas.microsoft.com/office/2006/metadata/properties" ma:root="true" ma:fieldsID="7bd796dcfdc506b34e163572290c2982" ns2:_="" ns3:_="">
+    <xsd:import namespace="fd3e49b3-65f0-4093-9906-0d6bac1cc067"/>
+    <xsd:import namespace="d7373dff-eba1-4004-af5a-26284b2199bc"/>
     <xsd:element name="properties">
       <xsd:complexType>
         <xsd:sequence>
           <xsd:element name="documentManagement">
             <xsd:complexType>
               <xsd:all>
-                <xsd:element ref="ns1:PublishingStartDate" minOccurs="0"/>
-                <xsd:element ref="ns1:PublishingExpirationDate" minOccurs="0"/>
-                <xsd:element ref="ns2:SharedWithUsers" minOccurs="0"/>
-                <xsd:element ref="ns2:SharedWithDetails" minOccurs="0"/>
+                <xsd:element ref="ns2:MediaServiceMetadata" minOccurs="0"/>
+                <xsd:element ref="ns2:MediaServiceFastMetadata" minOccurs="0"/>
+                <xsd:element ref="ns2:Comment" minOccurs="0"/>
+                <xsd:element ref="ns2:Categories0" minOccurs="0"/>
+                <xsd:element ref="ns3:SharedWithUsers" minOccurs="0"/>
+                <xsd:element ref="ns3:SharedWithDetails" minOccurs="0"/>
+                <xsd:element ref="ns2:Approver" minOccurs="0"/>
+                <xsd:element ref="ns2:MediaServiceDateTaken" minOccurs="0"/>
+                <xsd:element ref="ns3:_dlc_DocId" minOccurs="0"/>
+                <xsd:element ref="ns3:_dlc_DocIdUrl" minOccurs="0"/>
+                <xsd:element ref="ns3:_dlc_DocIdPersistId" minOccurs="0"/>
+                <xsd:element ref="ns2:MediaServiceAutoKeyPoints" minOccurs="0"/>
+                <xsd:element ref="ns2:MediaServiceKeyPoints" minOccurs="0"/>
               </xsd:all>
             </xsd:complexType>
           </xsd:element>
@@ -845,24 +854,78 @@
       </xsd:complexType>
     </xsd:element>
   </xsd:schema>
-  <xsd:schema xmlns:xsd="http://www.w3.org/2001/XMLSchema" xmlns:xs="http://www.w3.org/2001/XMLSchema" xmlns:dms="http://schemas.microsoft.com/office/2006/documentManagement/types" xmlns:pc="http://schemas.microsoft.com/office/infopath/2007/PartnerControls" targetNamespace="http://schemas.microsoft.com/sharepoint/v3" elementFormDefault="qualified">
+  <xsd:schema xmlns:xsd="http://www.w3.org/2001/XMLSchema" xmlns:xs="http://www.w3.org/2001/XMLSchema" xmlns:dms="http://schemas.microsoft.com/office/2006/documentManagement/types" xmlns:pc="http://schemas.microsoft.com/office/infopath/2007/PartnerControls" targetNamespace="fd3e49b3-65f0-4093-9906-0d6bac1cc067" elementFormDefault="qualified">
     <xsd:import namespace="http://schemas.microsoft.com/office/2006/documentManagement/types"/>
     <xsd:import namespace="http://schemas.microsoft.com/office/infopath/2007/PartnerControls"/>
-    <xsd:element name="PublishingStartDate" ma:index="8" nillable="true" ma:displayName="Scheduling Start Date" ma:description="Scheduling Start Date is a site column created by the Publishing feature. It is used to specify the date and time on which this page will first appear to site visitors." ma:hidden="true" ma:internalName="PublishingStartDate">
+    <xsd:element name="MediaServiceMetadata" ma:index="8" nillable="true" ma:displayName="MediaServiceMetadata" ma:hidden="true" ma:internalName="MediaServiceMetadata" ma:readOnly="true">
       <xsd:simpleType>
-        <xsd:restriction base="dms:Unknown"/>
+        <xsd:restriction base="dms:Note"/>
       </xsd:simpleType>
     </xsd:element>
-    <xsd:element name="PublishingExpirationDate" ma:index="9" nillable="true" ma:displayName="Scheduling End Date" ma:description="Scheduling End Date is a site column created by the Publishing feature. It is used to specify the date and time on which this page will no longer appear to site visitors." ma:hidden="true" ma:internalName="PublishingExpirationDate">
+    <xsd:element name="MediaServiceFastMetadata" ma:index="9" nillable="true" ma:displayName="MediaServiceFastMetadata" ma:hidden="true" ma:internalName="MediaServiceFastMetadata" ma:readOnly="true">
       <xsd:simpleType>
-        <xsd:restriction base="dms:Unknown"/>
+        <xsd:restriction base="dms:Note"/>
       </xsd:simpleType>
     </xsd:element>
+    <xsd:element name="Comment" ma:index="10" nillable="true" ma:displayName="Comment" ma:internalName="Comment">
+      <xsd:simpleType>
+        <xsd:restriction base="dms:Text">
+          <xsd:maxLength value="255"/>
+        </xsd:restriction>
+      </xsd:simpleType>
+    </xsd:element>
+    <xsd:element name="Categories0" ma:index="11" nillable="true" ma:displayName="Categories" ma:list="{742ae28e-cb3e-494e-84af-0162a096754c}" ma:internalName="Categories0" ma:showField="Title">
+      <xsd:complexType>
+        <xsd:complexContent>
+          <xsd:extension base="dms:MultiChoiceLookup">
+            <xsd:sequence>
+              <xsd:element name="Value" type="dms:Lookup" maxOccurs="unbounded" minOccurs="0" nillable="true"/>
+            </xsd:sequence>
+          </xsd:extension>
+        </xsd:complexContent>
+      </xsd:complexType>
+    </xsd:element>
+    <xsd:element name="Approver" ma:index="14" nillable="true" ma:displayName="Approver" ma:list="UserInfo" ma:SharePointGroup="0" ma:internalName="Approver" ma:showField="ImnName">
+      <xsd:complexType>
+        <xsd:complexContent>
+          <xsd:extension base="dms:User">
+            <xsd:sequence>
+              <xsd:element name="UserInfo" minOccurs="0" maxOccurs="unbounded">
+                <xsd:complexType>
+                  <xsd:sequence>
+                    <xsd:element name="DisplayName" type="xsd:string" minOccurs="0"/>
+                    <xsd:element name="AccountId" type="dms:UserId" minOccurs="0" nillable="true"/>
+                    <xsd:element name="AccountType" type="xsd:string" minOccurs="0"/>
+                  </xsd:sequence>
+                </xsd:complexType>
+              </xsd:element>
+            </xsd:sequence>
+          </xsd:extension>
+        </xsd:complexContent>
+      </xsd:complexType>
+    </xsd:element>
+    <xsd:element name="MediaServiceDateTaken" ma:index="15" nillable="true" ma:displayName="MediaServiceDateTaken" ma:hidden="true" ma:internalName="MediaServiceDateTaken" ma:readOnly="true">
+      <xsd:simpleType>
+        <xsd:restriction base="dms:Text"/>
+      </xsd:simpleType>
+    </xsd:element>
+    <xsd:element name="MediaServiceAutoKeyPoints" ma:index="19" nillable="true" ma:displayName="MediaServiceAutoKeyPoints" ma:hidden="true" ma:internalName="MediaServiceAutoKeyPoints" ma:readOnly="true">
+      <xsd:simpleType>
+        <xsd:restriction base="dms:Note"/>
+      </xsd:simpleType>
+    </xsd:element>
+    <xsd:element name="MediaServiceKeyPoints" ma:index="20" nillable="true" ma:displayName="KeyPoints" ma:internalName="MediaServiceKeyPoints" ma:readOnly="true">
+      <xsd:simpleType>
+        <xsd:restriction base="dms:Note">
+          <xsd:maxLength value="255"/>
+        </xsd:restriction>
+      </xsd:simpleType>
+    </xsd:element>
   </xsd:schema>
-  <xsd:schema xmlns:xsd="http://www.w3.org/2001/XMLSchema" xmlns:xs="http://www.w3.org/2001/XMLSchema" xmlns:dms="http://schemas.microsoft.com/office/2006/documentManagement/types" xmlns:pc="http://schemas.microsoft.com/office/infopath/2007/PartnerControls" targetNamespace="20374415-dd16-4a75-b06a-87e8a026e147" elementFormDefault="qualified">
+  <xsd:schema xmlns:xsd="http://www.w3.org/2001/XMLSchema" xmlns:xs="http://www.w3.org/2001/XMLSchema" xmlns:dms="http://schemas.microsoft.com/office/2006/documentManagement/types" xmlns:pc="http://schemas.microsoft.com/office/infopath/2007/PartnerControls" targetNamespace="d7373dff-eba1-4004-af5a-26284b2199bc" elementFormDefault="qualified">
     <xsd:import namespace="http://schemas.microsoft.com/office/2006/documentManagement/types"/>
     <xsd:import namespace="http://schemas.microsoft.com/office/infopath/2007/PartnerControls"/>
-    <xsd:element name="SharedWithUsers" ma:index="10" nillable="true" ma:displayName="Shared With" ma:description="" ma:internalName="SharedWithUsers" ma:readOnly="true">
+    <xsd:element name="SharedWithUsers" ma:index="12" nillable="true" ma:displayName="Shared With" ma:internalName="SharedWithUsers" ma:readOnly="true">
       <xsd:complexType>
         <xsd:complexContent>
           <xsd:extension base="dms:UserMulti">
@@ -881,11 +944,33 @@
         </xsd:complexContent>
       </xsd:complexType>
     </xsd:element>
-    <xsd:element name="SharedWithDetails" ma:index="11" nillable="true" ma:displayName="Shared With Details" ma:description="" ma:internalName="SharedWithDetails" ma:readOnly="true">
+    <xsd:element name="SharedWithDetails" ma:index="13" nillable="true" ma:displayName="Shared With Details" ma:internalName="SharedWithDetails" ma:readOnly="true">
       <xsd:simpleType>
         <xsd:restriction base="dms:Note">
           <xsd:maxLength value="255"/>
         </xsd:restriction>
+      </xsd:simpleType>
+    </xsd:element>
+    <xsd:element name="_dlc_DocId" ma:index="16" nillable="true" ma:displayName="Document ID Value" ma:description="The value of the document ID assigned to this item." ma:internalName="_dlc_DocId" ma:readOnly="true">
+      <xsd:simpleType>
+        <xsd:restriction base="dms:Text"/>
+      </xsd:simpleType>
+    </xsd:element>
+    <xsd:element name="_dlc_DocIdUrl" ma:index="17" nillable="true" ma:displayName="Document ID" ma:description="Permanent link to this document." ma:hidden="true" ma:internalName="_dlc_DocIdUrl" ma:readOnly="true">
+      <xsd:complexType>
+        <xsd:complexContent>
+          <xsd:extension base="dms:URL">
+            <xsd:sequence>
+              <xsd:element name="Url" type="dms:ValidUrl" minOccurs="0" nillable="true"/>
+              <xsd:element name="Description" type="xsd:string" nillable="true"/>
+            </xsd:sequence>
+          </xsd:extension>
+        </xsd:complexContent>
+      </xsd:complexType>
+    </xsd:element>
+    <xsd:element name="_dlc_DocIdPersistId" ma:index="18" nillable="true" ma:displayName="Persist ID" ma:description="Keep ID on add." ma:hidden="true" ma:internalName="_dlc_DocIdPersistId" ma:readOnly="true">
+      <xsd:simpleType>
+        <xsd:restriction base="dms:Boolean"/>
       </xsd:simpleType>
     </xsd:element>
   </xsd:schema>
@@ -991,10 +1076,72 @@
 <file path=customXml/item3.xml><?xml version="1.0" encoding="utf-8"?>
 <p:properties xmlns:p="http://schemas.microsoft.com/office/2006/metadata/properties" xmlns:xsi="http://www.w3.org/2001/XMLSchema-instance" xmlns:pc="http://schemas.microsoft.com/office/infopath/2007/PartnerControls">
   <documentManagement>
-    <PublishingExpirationDate xmlns="http://schemas.microsoft.com/sharepoint/v3" xsi:nil="true"/>
-    <PublishingStartDate xmlns="http://schemas.microsoft.com/sharepoint/v3" xsi:nil="true"/>
+    <Comment xmlns="fd3e49b3-65f0-4093-9906-0d6bac1cc067" xsi:nil="true"/>
+    <Approver xmlns="fd3e49b3-65f0-4093-9906-0d6bac1cc067">
+      <UserInfo>
+        <DisplayName/>
+        <AccountId xsi:nil="true"/>
+        <AccountType/>
+      </UserInfo>
+    </Approver>
+    <Categories0 xmlns="fd3e49b3-65f0-4093-9906-0d6bac1cc067"/>
+    <_dlc_DocId xmlns="d7373dff-eba1-4004-af5a-26284b2199bc">APUX-2102554853-35</_dlc_DocId>
+    <_dlc_DocIdUrl xmlns="d7373dff-eba1-4004-af5a-26284b2199bc">
+      <Url>https://mediadev8.sharepoint.com/_layouts/15/DocIdRedir.aspx?ID=APUX-2102554853-35</Url>
+      <Description>APUX-2102554853-35</Description>
+    </_dlc_DocIdUrl>
   </documentManagement>
 </p:properties>
+</file>
+
+<file path=customXml/item4.xml><?xml version="1.0" encoding="utf-8"?>
+<?mso-contentType ?>
+<spe:Receivers xmlns:spe="http://schemas.microsoft.com/sharepoint/events">
+  <Receiver>
+    <Name>Document ID Generator</Name>
+    <Synchronization>Synchronous</Synchronization>
+    <Type>10001</Type>
+    <SequenceNumber>1000</SequenceNumber>
+    <Url/>
+    <Assembly>Microsoft.Office.DocumentManagement, Version=16.0.0.0, Culture=neutral, PublicKeyToken=71e9bce111e9429c</Assembly>
+    <Class>Microsoft.Office.DocumentManagement.Internal.DocIdHandler</Class>
+    <Data/>
+    <Filter/>
+  </Receiver>
+  <Receiver>
+    <Name>Document ID Generator</Name>
+    <Synchronization>Synchronous</Synchronization>
+    <Type>10002</Type>
+    <SequenceNumber>1001</SequenceNumber>
+    <Url/>
+    <Assembly>Microsoft.Office.DocumentManagement, Version=16.0.0.0, Culture=neutral, PublicKeyToken=71e9bce111e9429c</Assembly>
+    <Class>Microsoft.Office.DocumentManagement.Internal.DocIdHandler</Class>
+    <Data/>
+    <Filter/>
+  </Receiver>
+  <Receiver>
+    <Name>Document ID Generator</Name>
+    <Synchronization>Synchronous</Synchronization>
+    <Type>10004</Type>
+    <SequenceNumber>1002</SequenceNumber>
+    <Url/>
+    <Assembly>Microsoft.Office.DocumentManagement, Version=16.0.0.0, Culture=neutral, PublicKeyToken=71e9bce111e9429c</Assembly>
+    <Class>Microsoft.Office.DocumentManagement.Internal.DocIdHandler</Class>
+    <Data/>
+    <Filter/>
+  </Receiver>
+  <Receiver>
+    <Name>Document ID Generator</Name>
+    <Synchronization>Synchronous</Synchronization>
+    <Type>10006</Type>
+    <SequenceNumber>1003</SequenceNumber>
+    <Url/>
+    <Assembly>Microsoft.Office.DocumentManagement, Version=16.0.0.0, Culture=neutral, PublicKeyToken=71e9bce111e9429c</Assembly>
+    <Class>Microsoft.Office.DocumentManagement.Internal.DocIdHandler</Class>
+    <Data/>
+    <Filter/>
+  </Receiver>
+</spe:Receivers>
 </file>
 
 <file path=customXml/itemProps1.xml><?xml version="1.0" encoding="utf-8"?>
@@ -1006,22 +1153,7 @@
 </file>
 
 <file path=customXml/itemProps2.xml><?xml version="1.0" encoding="utf-8"?>
-<ds:datastoreItem xmlns:ds="http://schemas.openxmlformats.org/officeDocument/2006/customXml" ds:itemID="{B0AA4A1F-08EA-4245-8FE9-6CEB5A39CCD1}">
-  <ds:schemaRefs>
-    <ds:schemaRef ds:uri="http://schemas.microsoft.com/office/2006/metadata/contentType"/>
-    <ds:schemaRef ds:uri="http://schemas.microsoft.com/office/2006/metadata/properties/metaAttributes"/>
-    <ds:schemaRef ds:uri="http://www.w3.org/2001/XMLSchema"/>
-    <ds:schemaRef ds:uri="http://schemas.microsoft.com/office/2006/metadata/properties"/>
-    <ds:schemaRef ds:uri="http://schemas.microsoft.com/sharepoint/v3"/>
-    <ds:schemaRef ds:uri="20374415-dd16-4a75-b06a-87e8a026e147"/>
-    <ds:schemaRef ds:uri="http://schemas.microsoft.com/office/2006/documentManagement/types"/>
-    <ds:schemaRef ds:uri="http://schemas.microsoft.com/office/infopath/2007/PartnerControls"/>
-    <ds:schemaRef ds:uri="http://schemas.openxmlformats.org/package/2006/metadata/core-properties"/>
-    <ds:schemaRef ds:uri="http://purl.org/dc/elements/1.1/"/>
-    <ds:schemaRef ds:uri="http://purl.org/dc/terms/"/>
-    <ds:schemaRef ds:uri="http://schemas.microsoft.com/internal/obd"/>
-  </ds:schemaRefs>
-</ds:datastoreItem>
+<ds:datastoreItem xmlns:ds="http://schemas.openxmlformats.org/officeDocument/2006/customXml" ds:itemID="{4EFF515C-CE0F-4985-AD72-51B79BEBF1A9}"/>
 </file>
 
 <file path=customXml/itemProps3.xml><?xml version="1.0" encoding="utf-8"?>
@@ -1032,4 +1164,8 @@
     <ds:schemaRef ds:uri="http://schemas.microsoft.com/sharepoint/v3"/>
   </ds:schemaRefs>
 </ds:datastoreItem>
+</file>
+
+<file path=customXml/itemProps4.xml><?xml version="1.0" encoding="utf-8"?>
+<ds:datastoreItem xmlns:ds="http://schemas.openxmlformats.org/officeDocument/2006/customXml" ds:itemID="{47B0B89C-249A-46C2-8700-B48B0153B0A0}"/>
 </file>
</xml_diff>